<commit_message>
Début des inconvénients du NTP.
</commit_message>
<xml_diff>
--- a/Configuration d'un serveur de temps dans un domaine active directory.docx
+++ b/Configuration d'un serveur de temps dans un domaine active directory.docx
@@ -101,27 +101,7 @@
           <w:shd w:val="clear" w:color="auto" w:fill="FFFFFF"/>
           <w:lang w:val="fr-FR"/>
         </w:rPr>
-        <w:t xml:space="preserve">Qu'est-ce qu'un serveur de temps? </w:t>
-      </w:r>
-      <w:proofErr w:type="gramStart"/>
-      <w:r>
-        <w:rPr>
-          <w:rFonts w:ascii="Arial" w:hAnsi="Arial" w:cs="Arial"/>
-          <w:color w:val="202124"/>
-          <w:shd w:val="clear" w:color="auto" w:fill="FFFFFF"/>
-          <w:lang w:val="fr-FR"/>
-        </w:rPr>
-        <w:t>C' est</w:t>
-      </w:r>
-      <w:proofErr w:type="gramEnd"/>
-      <w:r>
-        <w:rPr>
-          <w:rFonts w:ascii="Arial" w:hAnsi="Arial" w:cs="Arial"/>
-          <w:color w:val="202124"/>
-          <w:shd w:val="clear" w:color="auto" w:fill="FFFFFF"/>
-          <w:lang w:val="fr-FR"/>
-        </w:rPr>
-        <w:t xml:space="preserve"> un </w:t>
+        <w:t>Qu'est-ce qu'un serveur de temps? C' est un </w:t>
       </w:r>
       <w:r>
         <w:rPr>
@@ -164,27 +144,7 @@
           <w:shd w:val="clear" w:color="auto" w:fill="FFFFFF"/>
           <w:lang w:val="fr-FR"/>
         </w:rPr>
-        <w:t xml:space="preserve"> (systèmes informatiques, horloges, automates…) à partir d'une référence </w:t>
-      </w:r>
-      <w:proofErr w:type="spellStart"/>
-      <w:r>
-        <w:rPr>
-          <w:rFonts w:ascii="Arial" w:hAnsi="Arial" w:cs="Arial"/>
-          <w:color w:val="202124"/>
-          <w:shd w:val="clear" w:color="auto" w:fill="FFFFFF"/>
-          <w:lang w:val="fr-FR"/>
-        </w:rPr>
-        <w:t>horairede</w:t>
-      </w:r>
-      <w:proofErr w:type="spellEnd"/>
-      <w:r>
-        <w:rPr>
-          <w:rFonts w:ascii="Arial" w:hAnsi="Arial" w:cs="Arial"/>
-          <w:color w:val="202124"/>
-          <w:shd w:val="clear" w:color="auto" w:fill="FFFFFF"/>
-          <w:lang w:val="fr-FR"/>
-        </w:rPr>
-        <w:t xml:space="preserve"> sorte que tous les périphériques soient à la même heure (l'heure de référence internationale).</w:t>
+        <w:t> (systèmes informatiques, horloges, automates…) à partir d'une référence horairede sorte que tous les périphériques soient à la même heure (l'heure de référence internationale).</w:t>
       </w:r>
     </w:p>
     <w:p>
@@ -247,74 +207,8 @@
           <w:rFonts w:ascii="Segoe UI" w:hAnsi="Segoe UI" w:cs="Segoe UI"/>
           <w:color w:val="374151"/>
         </w:rPr>
-        <w:t xml:space="preserve">Il </w:t>
-      </w:r>
-      <w:proofErr w:type="spellStart"/>
-      <w:r>
-        <w:rPr>
-          <w:rFonts w:ascii="Segoe UI" w:hAnsi="Segoe UI" w:cs="Segoe UI"/>
-          <w:color w:val="374151"/>
-        </w:rPr>
-        <w:t>présente</w:t>
-      </w:r>
-      <w:proofErr w:type="spellEnd"/>
-      <w:r>
-        <w:rPr>
-          <w:rFonts w:ascii="Segoe UI" w:hAnsi="Segoe UI" w:cs="Segoe UI"/>
-          <w:color w:val="374151"/>
-        </w:rPr>
-        <w:t xml:space="preserve"> </w:t>
-      </w:r>
-      <w:proofErr w:type="spellStart"/>
-      <w:r>
-        <w:rPr>
-          <w:rFonts w:ascii="Segoe UI" w:hAnsi="Segoe UI" w:cs="Segoe UI"/>
-          <w:color w:val="374151"/>
-        </w:rPr>
-        <w:t>plusieurs</w:t>
-      </w:r>
-      <w:proofErr w:type="spellEnd"/>
-      <w:r>
-        <w:rPr>
-          <w:rFonts w:ascii="Segoe UI" w:hAnsi="Segoe UI" w:cs="Segoe UI"/>
-          <w:color w:val="374151"/>
-        </w:rPr>
-        <w:t xml:space="preserve"> </w:t>
-      </w:r>
-      <w:proofErr w:type="spellStart"/>
-      <w:r>
-        <w:rPr>
-          <w:rFonts w:ascii="Segoe UI" w:hAnsi="Segoe UI" w:cs="Segoe UI"/>
-          <w:color w:val="374151"/>
-        </w:rPr>
-        <w:t>avantages</w:t>
-      </w:r>
-      <w:proofErr w:type="spellEnd"/>
-      <w:r>
-        <w:rPr>
-          <w:rFonts w:ascii="Segoe UI" w:hAnsi="Segoe UI" w:cs="Segoe UI"/>
-          <w:color w:val="374151"/>
-        </w:rPr>
-        <w:t xml:space="preserve">, </w:t>
-      </w:r>
-      <w:proofErr w:type="spellStart"/>
-      <w:proofErr w:type="gramStart"/>
-      <w:r>
-        <w:rPr>
-          <w:rFonts w:ascii="Segoe UI" w:hAnsi="Segoe UI" w:cs="Segoe UI"/>
-          <w:color w:val="374151"/>
-        </w:rPr>
-        <w:t>notamment</w:t>
-      </w:r>
-      <w:proofErr w:type="spellEnd"/>
-      <w:r>
-        <w:rPr>
-          <w:rFonts w:ascii="Segoe UI" w:hAnsi="Segoe UI" w:cs="Segoe UI"/>
-          <w:color w:val="374151"/>
-        </w:rPr>
-        <w:t xml:space="preserve"> :</w:t>
-      </w:r>
-      <w:proofErr w:type="gramEnd"/>
+        <w:t>Il présente plusieurs avantages, notamment :</w:t>
+      </w:r>
     </w:p>
     <w:p>
       <w:pPr>
@@ -476,6 +370,11 @@
     </w:p>
     <w:p>
       <w:pPr>
+        <w:pStyle w:val="Paragraphedeliste"/>
+        <w:numPr>
+          <w:ilvl w:val="0"/>
+          <w:numId w:val="1"/>
+        </w:numPr>
         <w:rPr>
           <w:sz w:val="32"/>
           <w:lang w:val="fr-FR"/>
@@ -486,7 +385,7 @@
           <w:sz w:val="32"/>
           <w:lang w:val="fr-FR"/>
         </w:rPr>
-        <w:t>3.</w:t>
+        <w:t>Les inconvénients</w:t>
       </w:r>
       <w:bookmarkStart w:id="0" w:name="_GoBack"/>
       <w:bookmarkEnd w:id="0"/>

</xml_diff>